<commit_message>
Changed something small in the resume
</commit_message>
<xml_diff>
--- a/files/NewResume.docx
+++ b/files/NewResume.docx
@@ -232,13 +232,8 @@
             <w:r>
               <w:t xml:space="preserve"> from the University of Gloucestershire </w:t>
             </w:r>
-            <w:proofErr w:type="gramStart"/>
-            <w:r>
-              <w:t>I’m</w:t>
-            </w:r>
-            <w:proofErr w:type="gramEnd"/>
-            <w:r>
-              <w:t xml:space="preserve"> striving</w:t>
+            <w:r>
+              <w:t>I’m striving</w:t>
             </w:r>
             <w:r>
               <w:t xml:space="preserve"> to </w:t>
@@ -255,13 +250,8 @@
             <w:r>
               <w:t xml:space="preserve">. </w:t>
             </w:r>
-            <w:proofErr w:type="gramStart"/>
-            <w:r>
-              <w:t>I’m</w:t>
-            </w:r>
-            <w:proofErr w:type="gramEnd"/>
-            <w:r>
-              <w:t xml:space="preserve"> h</w:t>
+            <w:r>
+              <w:t>I’m h</w:t>
             </w:r>
             <w:r>
               <w:t>ardworking, self-motivated, and passionate</w:t>
@@ -668,21 +658,12 @@
             <w:r>
               <w:br/>
             </w:r>
-            <w:proofErr w:type="spellStart"/>
             <w:r>
               <w:rPr>
                 <w:b/>
                 <w:bCs/>
               </w:rPr>
-              <w:t>UniGlos</w:t>
-            </w:r>
-            <w:proofErr w:type="spellEnd"/>
-            <w:r>
-              <w:rPr>
-                <w:b/>
-                <w:bCs/>
-              </w:rPr>
-              <w:t xml:space="preserve"> Games Jam </w:t>
+              <w:t xml:space="preserve">UniGlos Games Jam </w:t>
             </w:r>
             <w:r>
               <w:t>2018</w:t>
@@ -749,21 +730,12 @@
                 <w:szCs w:val="22"/>
               </w:rPr>
             </w:pPr>
-            <w:proofErr w:type="gramStart"/>
-            <w:r>
-              <w:rPr>
-                <w:sz w:val="22"/>
-                <w:szCs w:val="22"/>
-              </w:rPr>
-              <w:t>I’m</w:t>
-            </w:r>
-            <w:proofErr w:type="gramEnd"/>
-            <w:r>
-              <w:rPr>
-                <w:sz w:val="22"/>
-                <w:szCs w:val="22"/>
-              </w:rPr>
-              <w:t xml:space="preserve"> able to quickly learn new areas of code, workflows, and software.</w:t>
+            <w:r>
+              <w:rPr>
+                <w:sz w:val="22"/>
+                <w:szCs w:val="22"/>
+              </w:rPr>
+              <w:t>I’m able to quickly learn new areas of code, workflows, and software.</w:t>
             </w:r>
           </w:p>
           <w:p>
@@ -1087,6 +1059,17 @@
               </w:rPr>
               <w:br/>
               <w:t>Academic Course Leader of Games Programming</w:t>
+            </w:r>
+            <w:r>
+              <w:rPr>
+                <w:rFonts w:asciiTheme="minorHAnsi" w:hAnsiTheme="minorHAnsi" w:cstheme="minorHAnsi"/>
+                <w:b w:val="0"/>
+                <w:bCs/>
+                <w:color w:val="auto"/>
+                <w:sz w:val="22"/>
+                <w:szCs w:val="22"/>
+              </w:rPr>
+              <w:t xml:space="preserve"> – University of Gloucestershire</w:t>
             </w:r>
             <w:r>
               <w:rPr>
@@ -2483,6 +2466,7 @@
     <w:rsidRoot w:val="009B1165"/>
     <w:rsid w:val="00242C5F"/>
     <w:rsid w:val="00321B7B"/>
+    <w:rsid w:val="008E6DB0"/>
     <w:rsid w:val="009B1165"/>
     <w:rsid w:val="00F11778"/>
   </w:rsids>
@@ -3162,10 +3146,23 @@
 </file>
 
 <file path=customXml/item1.xml><?xml version="1.0" encoding="utf-8"?>
-<b:Sources xmlns:b="http://schemas.openxmlformats.org/officeDocument/2006/bibliography" xmlns="http://schemas.openxmlformats.org/officeDocument/2006/bibliography" SelectedStyle="\APASixthEditionOfficeOnline.xsl" StyleName="APA" Version="6"/>
+<p:properties xmlns:p="http://schemas.microsoft.com/office/2006/metadata/properties" xmlns:xsi="http://www.w3.org/2001/XMLSchema-instance" xmlns:pc="http://schemas.microsoft.com/office/infopath/2007/PartnerControls">
+  <documentManagement>
+    <MediaServiceKeyPoints xmlns="71af3243-3dd4-4a8d-8c0d-dd76da1f02a5" xsi:nil="true"/>
+  </documentManagement>
+</p:properties>
 </file>
 
 <file path=customXml/item2.xml><?xml version="1.0" encoding="utf-8"?>
+<?mso-contentType ?>
+<FormTemplates xmlns="http://schemas.microsoft.com/sharepoint/v3/contenttype/forms">
+  <Display>DocumentLibraryForm</Display>
+  <Edit>DocumentLibraryForm</Edit>
+  <New>DocumentLibraryForm</New>
+</FormTemplates>
+</file>
+
+<file path=customXml/item3.xml><?xml version="1.0" encoding="utf-8"?>
 <ct:contentTypeSchema xmlns:ct="http://schemas.microsoft.com/office/2006/metadata/contentType" xmlns:ma="http://schemas.microsoft.com/office/2006/metadata/properties/metaAttributes" ct:_="" ma:_="" ma:contentTypeName="Document" ma:contentTypeID="0x01010079F111ED35F8CC479449609E8A0923A6" ma:contentTypeVersion="11" ma:contentTypeDescription="Create a new document." ma:contentTypeScope="" ma:versionID="9677210f24a1be23c92c90fd886aa0aa">
   <xsd:schema xmlns:xsd="http://www.w3.org/2001/XMLSchema" xmlns:xs="http://www.w3.org/2001/XMLSchema" xmlns:p="http://schemas.microsoft.com/office/2006/metadata/properties" xmlns:ns2="71af3243-3dd4-4a8d-8c0d-dd76da1f02a5" xmlns:ns3="16c05727-aa75-4e4a-9b5f-8a80a1165891" targetNamespace="http://schemas.microsoft.com/office/2006/metadata/properties" ma:root="true" ma:fieldsID="60e05723c5c1908df1a1a4ebf11d344e" ns2:_="" ns3:_="">
     <xsd:import namespace="71af3243-3dd4-4a8d-8c0d-dd76da1f02a5"/>
@@ -3376,32 +3373,29 @@
 </ct:contentTypeSchema>
 </file>
 
-<file path=customXml/item3.xml><?xml version="1.0" encoding="utf-8"?>
-<?mso-contentType ?>
-<FormTemplates xmlns="http://schemas.microsoft.com/sharepoint/v3/contenttype/forms">
-  <Display>DocumentLibraryForm</Display>
-  <Edit>DocumentLibraryForm</Edit>
-  <New>DocumentLibraryForm</New>
-</FormTemplates>
-</file>
-
 <file path=customXml/item4.xml><?xml version="1.0" encoding="utf-8"?>
-<p:properties xmlns:p="http://schemas.microsoft.com/office/2006/metadata/properties" xmlns:xsi="http://www.w3.org/2001/XMLSchema-instance" xmlns:pc="http://schemas.microsoft.com/office/infopath/2007/PartnerControls">
-  <documentManagement>
-    <MediaServiceKeyPoints xmlns="71af3243-3dd4-4a8d-8c0d-dd76da1f02a5" xsi:nil="true"/>
-  </documentManagement>
-</p:properties>
+<b:Sources xmlns:b="http://schemas.openxmlformats.org/officeDocument/2006/bibliography" xmlns="http://schemas.openxmlformats.org/officeDocument/2006/bibliography" SelectedStyle="\APASixthEditionOfficeOnline.xsl" StyleName="APA" Version="6"/>
 </file>
 
 <file path=customXml/itemProps1.xml><?xml version="1.0" encoding="utf-8"?>
-<ds:datastoreItem xmlns:ds="http://schemas.openxmlformats.org/officeDocument/2006/customXml" ds:itemID="{C59B8436-B103-4086-A310-26EC8567E3FD}">
+<ds:datastoreItem xmlns:ds="http://schemas.openxmlformats.org/officeDocument/2006/customXml" ds:itemID="{24285919-CFDE-4EB8-9796-0DEB1CB8315E}">
   <ds:schemaRefs>
-    <ds:schemaRef ds:uri="http://schemas.openxmlformats.org/officeDocument/2006/bibliography"/>
+    <ds:schemaRef ds:uri="http://schemas.microsoft.com/office/2006/metadata/properties"/>
+    <ds:schemaRef ds:uri="http://schemas.microsoft.com/office/infopath/2007/PartnerControls"/>
+    <ds:schemaRef ds:uri="71af3243-3dd4-4a8d-8c0d-dd76da1f02a5"/>
   </ds:schemaRefs>
 </ds:datastoreItem>
 </file>
 
 <file path=customXml/itemProps2.xml><?xml version="1.0" encoding="utf-8"?>
+<ds:datastoreItem xmlns:ds="http://schemas.openxmlformats.org/officeDocument/2006/customXml" ds:itemID="{50503A21-F367-462E-B624-BDB4831C4953}">
+  <ds:schemaRefs>
+    <ds:schemaRef ds:uri="http://schemas.microsoft.com/sharepoint/v3/contenttype/forms"/>
+  </ds:schemaRefs>
+</ds:datastoreItem>
+</file>
+
+<file path=customXml/itemProps3.xml><?xml version="1.0" encoding="utf-8"?>
 <ds:datastoreItem xmlns:ds="http://schemas.openxmlformats.org/officeDocument/2006/customXml" ds:itemID="{12DA0656-155E-4034-8822-A568687ED651}">
   <ds:schemaRefs>
     <ds:schemaRef ds:uri="http://schemas.microsoft.com/office/2006/metadata/contentType"/>
@@ -3420,20 +3414,10 @@
 </ds:datastoreItem>
 </file>
 
-<file path=customXml/itemProps3.xml><?xml version="1.0" encoding="utf-8"?>
-<ds:datastoreItem xmlns:ds="http://schemas.openxmlformats.org/officeDocument/2006/customXml" ds:itemID="{50503A21-F367-462E-B624-BDB4831C4953}">
+<file path=customXml/itemProps4.xml><?xml version="1.0" encoding="utf-8"?>
+<ds:datastoreItem xmlns:ds="http://schemas.openxmlformats.org/officeDocument/2006/customXml" ds:itemID="{C59B8436-B103-4086-A310-26EC8567E3FD}">
   <ds:schemaRefs>
-    <ds:schemaRef ds:uri="http://schemas.microsoft.com/sharepoint/v3/contenttype/forms"/>
-  </ds:schemaRefs>
-</ds:datastoreItem>
-</file>
-
-<file path=customXml/itemProps4.xml><?xml version="1.0" encoding="utf-8"?>
-<ds:datastoreItem xmlns:ds="http://schemas.openxmlformats.org/officeDocument/2006/customXml" ds:itemID="{24285919-CFDE-4EB8-9796-0DEB1CB8315E}">
-  <ds:schemaRefs>
-    <ds:schemaRef ds:uri="http://schemas.microsoft.com/office/2006/metadata/properties"/>
-    <ds:schemaRef ds:uri="http://schemas.microsoft.com/office/infopath/2007/PartnerControls"/>
-    <ds:schemaRef ds:uri="71af3243-3dd4-4a8d-8c0d-dd76da1f02a5"/>
+    <ds:schemaRef ds:uri="http://schemas.openxmlformats.org/officeDocument/2006/bibliography"/>
   </ds:schemaRefs>
 </ds:datastoreItem>
 </file>
</xml_diff>

<commit_message>
Changed "HLSL" to "GLSL" in key skills of resume
</commit_message>
<xml_diff>
--- a/files/NewResume.docx
+++ b/files/NewResume.docx
@@ -440,7 +440,13 @@
               <w:t>•</w:t>
             </w:r>
             <w:r>
-              <w:t xml:space="preserve"> HLSL</w:t>
+              <w:t xml:space="preserve"> </w:t>
+            </w:r>
+            <w:r>
+              <w:t>G</w:t>
+            </w:r>
+            <w:r>
+              <w:t>LSL</w:t>
             </w:r>
           </w:p>
           <w:p>
@@ -2464,6 +2470,7 @@
   </w:compat>
   <w:rsids>
     <w:rsidRoot w:val="009B1165"/>
+    <w:rsid w:val="000B7B2D"/>
     <w:rsid w:val="00242C5F"/>
     <w:rsid w:val="00321B7B"/>
     <w:rsid w:val="008E6DB0"/>
@@ -3146,23 +3153,10 @@
 </file>
 
 <file path=customXml/item1.xml><?xml version="1.0" encoding="utf-8"?>
-<p:properties xmlns:p="http://schemas.microsoft.com/office/2006/metadata/properties" xmlns:xsi="http://www.w3.org/2001/XMLSchema-instance" xmlns:pc="http://schemas.microsoft.com/office/infopath/2007/PartnerControls">
-  <documentManagement>
-    <MediaServiceKeyPoints xmlns="71af3243-3dd4-4a8d-8c0d-dd76da1f02a5" xsi:nil="true"/>
-  </documentManagement>
-</p:properties>
+<b:Sources xmlns:b="http://schemas.openxmlformats.org/officeDocument/2006/bibliography" xmlns="http://schemas.openxmlformats.org/officeDocument/2006/bibliography" SelectedStyle="\APASixthEditionOfficeOnline.xsl" StyleName="APA" Version="6"/>
 </file>
 
 <file path=customXml/item2.xml><?xml version="1.0" encoding="utf-8"?>
-<?mso-contentType ?>
-<FormTemplates xmlns="http://schemas.microsoft.com/sharepoint/v3/contenttype/forms">
-  <Display>DocumentLibraryForm</Display>
-  <Edit>DocumentLibraryForm</Edit>
-  <New>DocumentLibraryForm</New>
-</FormTemplates>
-</file>
-
-<file path=customXml/item3.xml><?xml version="1.0" encoding="utf-8"?>
 <ct:contentTypeSchema xmlns:ct="http://schemas.microsoft.com/office/2006/metadata/contentType" xmlns:ma="http://schemas.microsoft.com/office/2006/metadata/properties/metaAttributes" ct:_="" ma:_="" ma:contentTypeName="Document" ma:contentTypeID="0x01010079F111ED35F8CC479449609E8A0923A6" ma:contentTypeVersion="11" ma:contentTypeDescription="Create a new document." ma:contentTypeScope="" ma:versionID="9677210f24a1be23c92c90fd886aa0aa">
   <xsd:schema xmlns:xsd="http://www.w3.org/2001/XMLSchema" xmlns:xs="http://www.w3.org/2001/XMLSchema" xmlns:p="http://schemas.microsoft.com/office/2006/metadata/properties" xmlns:ns2="71af3243-3dd4-4a8d-8c0d-dd76da1f02a5" xmlns:ns3="16c05727-aa75-4e4a-9b5f-8a80a1165891" targetNamespace="http://schemas.microsoft.com/office/2006/metadata/properties" ma:root="true" ma:fieldsID="60e05723c5c1908df1a1a4ebf11d344e" ns2:_="" ns3:_="">
     <xsd:import namespace="71af3243-3dd4-4a8d-8c0d-dd76da1f02a5"/>
@@ -3373,29 +3367,32 @@
 </ct:contentTypeSchema>
 </file>
 
+<file path=customXml/item3.xml><?xml version="1.0" encoding="utf-8"?>
+<?mso-contentType ?>
+<FormTemplates xmlns="http://schemas.microsoft.com/sharepoint/v3/contenttype/forms">
+  <Display>DocumentLibraryForm</Display>
+  <Edit>DocumentLibraryForm</Edit>
+  <New>DocumentLibraryForm</New>
+</FormTemplates>
+</file>
+
 <file path=customXml/item4.xml><?xml version="1.0" encoding="utf-8"?>
-<b:Sources xmlns:b="http://schemas.openxmlformats.org/officeDocument/2006/bibliography" xmlns="http://schemas.openxmlformats.org/officeDocument/2006/bibliography" SelectedStyle="\APASixthEditionOfficeOnline.xsl" StyleName="APA" Version="6"/>
+<p:properties xmlns:p="http://schemas.microsoft.com/office/2006/metadata/properties" xmlns:xsi="http://www.w3.org/2001/XMLSchema-instance" xmlns:pc="http://schemas.microsoft.com/office/infopath/2007/PartnerControls">
+  <documentManagement>
+    <MediaServiceKeyPoints xmlns="71af3243-3dd4-4a8d-8c0d-dd76da1f02a5" xsi:nil="true"/>
+  </documentManagement>
+</p:properties>
 </file>
 
 <file path=customXml/itemProps1.xml><?xml version="1.0" encoding="utf-8"?>
-<ds:datastoreItem xmlns:ds="http://schemas.openxmlformats.org/officeDocument/2006/customXml" ds:itemID="{24285919-CFDE-4EB8-9796-0DEB1CB8315E}">
+<ds:datastoreItem xmlns:ds="http://schemas.openxmlformats.org/officeDocument/2006/customXml" ds:itemID="{C59B8436-B103-4086-A310-26EC8567E3FD}">
   <ds:schemaRefs>
-    <ds:schemaRef ds:uri="http://schemas.microsoft.com/office/2006/metadata/properties"/>
-    <ds:schemaRef ds:uri="http://schemas.microsoft.com/office/infopath/2007/PartnerControls"/>
-    <ds:schemaRef ds:uri="71af3243-3dd4-4a8d-8c0d-dd76da1f02a5"/>
+    <ds:schemaRef ds:uri="http://schemas.openxmlformats.org/officeDocument/2006/bibliography"/>
   </ds:schemaRefs>
 </ds:datastoreItem>
 </file>
 
 <file path=customXml/itemProps2.xml><?xml version="1.0" encoding="utf-8"?>
-<ds:datastoreItem xmlns:ds="http://schemas.openxmlformats.org/officeDocument/2006/customXml" ds:itemID="{50503A21-F367-462E-B624-BDB4831C4953}">
-  <ds:schemaRefs>
-    <ds:schemaRef ds:uri="http://schemas.microsoft.com/sharepoint/v3/contenttype/forms"/>
-  </ds:schemaRefs>
-</ds:datastoreItem>
-</file>
-
-<file path=customXml/itemProps3.xml><?xml version="1.0" encoding="utf-8"?>
 <ds:datastoreItem xmlns:ds="http://schemas.openxmlformats.org/officeDocument/2006/customXml" ds:itemID="{12DA0656-155E-4034-8822-A568687ED651}">
   <ds:schemaRefs>
     <ds:schemaRef ds:uri="http://schemas.microsoft.com/office/2006/metadata/contentType"/>
@@ -3414,10 +3411,20 @@
 </ds:datastoreItem>
 </file>
 
+<file path=customXml/itemProps3.xml><?xml version="1.0" encoding="utf-8"?>
+<ds:datastoreItem xmlns:ds="http://schemas.openxmlformats.org/officeDocument/2006/customXml" ds:itemID="{50503A21-F367-462E-B624-BDB4831C4953}">
+  <ds:schemaRefs>
+    <ds:schemaRef ds:uri="http://schemas.microsoft.com/sharepoint/v3/contenttype/forms"/>
+  </ds:schemaRefs>
+</ds:datastoreItem>
+</file>
+
 <file path=customXml/itemProps4.xml><?xml version="1.0" encoding="utf-8"?>
-<ds:datastoreItem xmlns:ds="http://schemas.openxmlformats.org/officeDocument/2006/customXml" ds:itemID="{C59B8436-B103-4086-A310-26EC8567E3FD}">
+<ds:datastoreItem xmlns:ds="http://schemas.openxmlformats.org/officeDocument/2006/customXml" ds:itemID="{24285919-CFDE-4EB8-9796-0DEB1CB8315E}">
   <ds:schemaRefs>
-    <ds:schemaRef ds:uri="http://schemas.openxmlformats.org/officeDocument/2006/bibliography"/>
+    <ds:schemaRef ds:uri="http://schemas.microsoft.com/office/2006/metadata/properties"/>
+    <ds:schemaRef ds:uri="http://schemas.microsoft.com/office/infopath/2007/PartnerControls"/>
+    <ds:schemaRef ds:uri="71af3243-3dd4-4a8d-8c0d-dd76da1f02a5"/>
   </ds:schemaRefs>
 </ds:datastoreItem>
 </file>
</xml_diff>